<commit_message>
UPDATED COAL NOTES AND OTHER STUFF
</commit_message>
<xml_diff>
--- a/SEMESTER 3/MultivariateCalculas/MVC_MID/MVC_MID_Subjective.docx
+++ b/SEMESTER 3/MultivariateCalculas/MVC_MID/MVC_MID_Subjective.docx
@@ -168,7 +168,7 @@
                                 <w:szCs w:val="24"/>
                                 <w:lang w:val="en-US"/>
                               </w:rPr>
-                              <w:t>ime-allowed:</w:t>
+                              <w:t>time-allowed:</w:t>
                             </w:r>
                             <w:r>
                               <w:rPr>
@@ -221,7 +221,7 @@
                           <w:szCs w:val="24"/>
                           <w:lang w:val="en-US"/>
                         </w:rPr>
-                        <w:t>ime-allowed:</w:t>
+                        <w:t>time-allowed:</w:t>
                       </w:r>
                       <w:r>
                         <w:rPr>
@@ -394,6 +394,8 @@
           <w:bCs/>
         </w:rPr>
       </w:pPr>
+      <w:bookmarkStart w:id="0" w:name="_GoBack"/>
+      <w:bookmarkEnd w:id="0"/>
     </w:p>
     <w:p>
       <w:pPr>
@@ -546,18 +548,7 @@
           <w:bCs/>
           <w:lang w:val="en-US"/>
         </w:rPr>
-        <w:t xml:space="preserve">Find </w:t>
-      </w:r>
-      <w:bookmarkStart w:id="0" w:name="_GoBack"/>
-      <w:bookmarkEnd w:id="0"/>
-      <w:r>
-        <w:rPr>
-          <w:rFonts w:hint="default" w:eastAsia="sans-serif" w:cs="Times New Roman"/>
-          <w:b/>
-          <w:bCs/>
-          <w:lang w:val="en-US"/>
-        </w:rPr>
-        <w:t>|a| and |b|</w:t>
+        <w:t>Find |a| and |b|</w:t>
       </w:r>
     </w:p>
     <w:p>
@@ -2471,7 +2462,6 @@
             <w:insideH w:val="none" w:color="auto" w:sz="0" w:space="0"/>
             <w:insideV w:val="none" w:color="auto" w:sz="0" w:space="0"/>
           </w:tblBorders>
-          <w:shd w:val="clear" w:color="auto" w:fill="auto"/>
           <w:tblCellMar>
             <w:top w:w="15" w:type="dxa"/>
             <w:left w:w="15" w:type="dxa"/>
@@ -3012,276 +3002,6 @@
             <w:insideH w:val="none" w:color="auto" w:sz="0" w:space="0"/>
             <w:insideV w:val="none" w:color="auto" w:sz="0" w:space="0"/>
           </w:tblBorders>
-          <w:tblCellMar>
-            <w:top w:w="15" w:type="dxa"/>
-            <w:left w:w="15" w:type="dxa"/>
-            <w:bottom w:w="15" w:type="dxa"/>
-            <w:right w:w="15" w:type="dxa"/>
-          </w:tblCellMar>
-        </w:tblPrEx>
-        <w:tc>
-          <w:tcPr>
-            <w:tcW w:w="0" w:type="auto"/>
-            <w:tcBorders>
-              <w:top w:val="single" w:color="DDDDDD" w:sz="4" w:space="0"/>
-              <w:left w:val="single" w:color="DDDDDD" w:sz="4" w:space="0"/>
-              <w:bottom w:val="single" w:color="DDDDDD" w:sz="4" w:space="0"/>
-              <w:right w:val="single" w:color="DDDDDD" w:sz="4" w:space="0"/>
-            </w:tcBorders>
-            <w:shd w:val="clear" w:color="auto" w:fill="auto"/>
-            <w:tcMar>
-              <w:top w:w="80" w:type="dxa"/>
-              <w:left w:w="80" w:type="dxa"/>
-              <w:bottom w:w="80" w:type="dxa"/>
-              <w:right w:w="80" w:type="dxa"/>
-            </w:tcMar>
-            <w:vAlign w:val="center"/>
-          </w:tcPr>
-          <w:p>
-            <w:pPr>
-              <w:keepNext w:val="0"/>
-              <w:keepLines w:val="0"/>
-              <w:widowControl/>
-              <w:suppressLineNumbers w:val="0"/>
-              <w:jc w:val="left"/>
-              <w:rPr>
-                <w:rFonts w:hint="default" w:ascii="Arial" w:hAnsi="Arial" w:cs="Arial" w:eastAsiaTheme="minorEastAsia"/>
-                <w:lang w:val="en-US" w:eastAsia="zh-CN" w:bidi="ar-SA"/>
-              </w:rPr>
-            </w:pPr>
-            <w:r>
-              <w:rPr>
-                <w:rFonts w:hint="default" w:ascii="Arial" w:hAnsi="Arial" w:eastAsia="SimSun" w:cs="Arial"/>
-                <w:kern w:val="0"/>
-                <w:sz w:val="24"/>
-                <w:szCs w:val="24"/>
-                <w:lang w:val="en-US" w:eastAsia="zh-CN" w:bidi="ar"/>
-              </w:rPr>
-              <w:t>20</w:t>
-            </w:r>
-          </w:p>
-        </w:tc>
-        <w:tc>
-          <w:tcPr>
-            <w:tcW w:w="0" w:type="auto"/>
-            <w:tcBorders>
-              <w:top w:val="single" w:color="DDDDDD" w:sz="4" w:space="0"/>
-              <w:left w:val="single" w:color="DDDDDD" w:sz="4" w:space="0"/>
-              <w:bottom w:val="single" w:color="DDDDDD" w:sz="4" w:space="0"/>
-              <w:right w:val="single" w:color="DDDDDD" w:sz="4" w:space="0"/>
-            </w:tcBorders>
-            <w:shd w:val="clear" w:color="auto" w:fill="auto"/>
-            <w:tcMar>
-              <w:top w:w="80" w:type="dxa"/>
-              <w:left w:w="80" w:type="dxa"/>
-              <w:bottom w:w="80" w:type="dxa"/>
-              <w:right w:w="80" w:type="dxa"/>
-            </w:tcMar>
-            <w:vAlign w:val="center"/>
-          </w:tcPr>
-          <w:p>
-            <w:pPr>
-              <w:keepNext w:val="0"/>
-              <w:keepLines w:val="0"/>
-              <w:widowControl/>
-              <w:suppressLineNumbers w:val="0"/>
-              <w:jc w:val="left"/>
-              <w:rPr>
-                <w:rFonts w:hint="default" w:ascii="Arial" w:hAnsi="Arial" w:cs="Arial" w:eastAsiaTheme="minorEastAsia"/>
-                <w:lang w:val="en-US" w:eastAsia="zh-CN" w:bidi="ar-SA"/>
-              </w:rPr>
-            </w:pPr>
-            <w:r>
-              <w:rPr>
-                <w:rFonts w:hint="default" w:ascii="Arial" w:hAnsi="Arial" w:eastAsia="SimSun" w:cs="Arial"/>
-                <w:kern w:val="0"/>
-                <w:sz w:val="24"/>
-                <w:szCs w:val="24"/>
-                <w:lang w:val="en-US" w:eastAsia="zh-CN" w:bidi="ar"/>
-              </w:rPr>
-              <w:t>160</w:t>
-            </w:r>
-          </w:p>
-        </w:tc>
-        <w:tc>
-          <w:tcPr>
-            <w:tcW w:w="0" w:type="auto"/>
-            <w:tcBorders>
-              <w:top w:val="single" w:color="DDDDDD" w:sz="4" w:space="0"/>
-              <w:left w:val="single" w:color="DDDDDD" w:sz="4" w:space="0"/>
-              <w:bottom w:val="single" w:color="DDDDDD" w:sz="4" w:space="0"/>
-              <w:right w:val="single" w:color="DDDDDD" w:sz="4" w:space="0"/>
-            </w:tcBorders>
-            <w:shd w:val="clear" w:color="auto" w:fill="auto"/>
-            <w:tcMar>
-              <w:top w:w="80" w:type="dxa"/>
-              <w:left w:w="80" w:type="dxa"/>
-              <w:bottom w:w="80" w:type="dxa"/>
-              <w:right w:w="80" w:type="dxa"/>
-            </w:tcMar>
-            <w:vAlign w:val="center"/>
-          </w:tcPr>
-          <w:p>
-            <w:pPr>
-              <w:keepNext w:val="0"/>
-              <w:keepLines w:val="0"/>
-              <w:widowControl/>
-              <w:suppressLineNumbers w:val="0"/>
-              <w:jc w:val="left"/>
-              <w:rPr>
-                <w:rFonts w:hint="default" w:ascii="Arial" w:hAnsi="Arial" w:cs="Arial" w:eastAsiaTheme="minorEastAsia"/>
-                <w:lang w:val="en-US" w:eastAsia="zh-CN" w:bidi="ar-SA"/>
-              </w:rPr>
-            </w:pPr>
-            <w:r>
-              <w:rPr>
-                <w:rFonts w:hint="default" w:ascii="Arial" w:hAnsi="Arial" w:eastAsia="SimSun" w:cs="Arial"/>
-                <w:kern w:val="0"/>
-                <w:sz w:val="24"/>
-                <w:szCs w:val="24"/>
-                <w:lang w:val="en-US" w:eastAsia="zh-CN" w:bidi="ar"/>
-              </w:rPr>
-              <w:t>225</w:t>
-            </w:r>
-          </w:p>
-        </w:tc>
-        <w:tc>
-          <w:tcPr>
-            <w:tcW w:w="0" w:type="auto"/>
-            <w:tcBorders>
-              <w:top w:val="single" w:color="DDDDDD" w:sz="4" w:space="0"/>
-              <w:left w:val="single" w:color="DDDDDD" w:sz="4" w:space="0"/>
-              <w:bottom w:val="single" w:color="DDDDDD" w:sz="4" w:space="0"/>
-              <w:right w:val="single" w:color="DDDDDD" w:sz="4" w:space="0"/>
-            </w:tcBorders>
-            <w:shd w:val="clear" w:color="auto" w:fill="auto"/>
-            <w:tcMar>
-              <w:top w:w="80" w:type="dxa"/>
-              <w:left w:w="80" w:type="dxa"/>
-              <w:bottom w:w="80" w:type="dxa"/>
-              <w:right w:w="80" w:type="dxa"/>
-            </w:tcMar>
-            <w:vAlign w:val="center"/>
-          </w:tcPr>
-          <w:p>
-            <w:pPr>
-              <w:keepNext w:val="0"/>
-              <w:keepLines w:val="0"/>
-              <w:widowControl/>
-              <w:suppressLineNumbers w:val="0"/>
-              <w:jc w:val="left"/>
-              <w:rPr>
-                <w:rFonts w:hint="default" w:ascii="Arial" w:hAnsi="Arial" w:cs="Arial" w:eastAsiaTheme="minorEastAsia"/>
-                <w:lang w:val="en-US" w:eastAsia="zh-CN" w:bidi="ar-SA"/>
-              </w:rPr>
-            </w:pPr>
-            <w:r>
-              <w:rPr>
-                <w:rFonts w:hint="default" w:ascii="Arial" w:hAnsi="Arial" w:eastAsia="SimSun" w:cs="Arial"/>
-                <w:kern w:val="0"/>
-                <w:sz w:val="24"/>
-                <w:szCs w:val="24"/>
-                <w:lang w:val="en-US" w:eastAsia="zh-CN" w:bidi="ar"/>
-              </w:rPr>
-              <w:t>295</w:t>
-            </w:r>
-          </w:p>
-        </w:tc>
-        <w:tc>
-          <w:tcPr>
-            <w:tcW w:w="0" w:type="auto"/>
-            <w:tcBorders>
-              <w:top w:val="single" w:color="DDDDDD" w:sz="4" w:space="0"/>
-              <w:left w:val="single" w:color="DDDDDD" w:sz="4" w:space="0"/>
-              <w:bottom w:val="single" w:color="DDDDDD" w:sz="4" w:space="0"/>
-              <w:right w:val="single" w:color="DDDDDD" w:sz="4" w:space="0"/>
-            </w:tcBorders>
-            <w:shd w:val="clear" w:color="auto" w:fill="auto"/>
-            <w:tcMar>
-              <w:top w:w="80" w:type="dxa"/>
-              <w:left w:w="80" w:type="dxa"/>
-              <w:bottom w:w="80" w:type="dxa"/>
-              <w:right w:w="80" w:type="dxa"/>
-            </w:tcMar>
-            <w:vAlign w:val="center"/>
-          </w:tcPr>
-          <w:p>
-            <w:pPr>
-              <w:keepNext w:val="0"/>
-              <w:keepLines w:val="0"/>
-              <w:widowControl/>
-              <w:suppressLineNumbers w:val="0"/>
-              <w:jc w:val="left"/>
-              <w:rPr>
-                <w:rFonts w:hint="default" w:ascii="Arial" w:hAnsi="Arial" w:cs="Arial" w:eastAsiaTheme="minorEastAsia"/>
-                <w:lang w:val="en-US" w:eastAsia="zh-CN" w:bidi="ar-SA"/>
-              </w:rPr>
-            </w:pPr>
-            <w:r>
-              <w:rPr>
-                <w:rFonts w:hint="default" w:ascii="Arial" w:hAnsi="Arial" w:eastAsia="SimSun" w:cs="Arial"/>
-                <w:kern w:val="0"/>
-                <w:sz w:val="24"/>
-                <w:szCs w:val="24"/>
-                <w:lang w:val="en-US" w:eastAsia="zh-CN" w:bidi="ar"/>
-              </w:rPr>
-              <w:t>360</w:t>
-            </w:r>
-          </w:p>
-        </w:tc>
-        <w:tc>
-          <w:tcPr>
-            <w:tcW w:w="0" w:type="auto"/>
-            <w:tcBorders>
-              <w:top w:val="single" w:color="DDDDDD" w:sz="4" w:space="0"/>
-              <w:left w:val="single" w:color="DDDDDD" w:sz="4" w:space="0"/>
-              <w:bottom w:val="single" w:color="DDDDDD" w:sz="4" w:space="0"/>
-              <w:right w:val="single" w:color="DDDDDD" w:sz="4" w:space="0"/>
-            </w:tcBorders>
-            <w:shd w:val="clear" w:color="auto" w:fill="auto"/>
-            <w:tcMar>
-              <w:top w:w="80" w:type="dxa"/>
-              <w:left w:w="80" w:type="dxa"/>
-              <w:bottom w:w="80" w:type="dxa"/>
-              <w:right w:w="80" w:type="dxa"/>
-            </w:tcMar>
-            <w:vAlign w:val="center"/>
-          </w:tcPr>
-          <w:p>
-            <w:pPr>
-              <w:keepNext w:val="0"/>
-              <w:keepLines w:val="0"/>
-              <w:widowControl/>
-              <w:suppressLineNumbers w:val="0"/>
-              <w:jc w:val="left"/>
-              <w:rPr>
-                <w:rFonts w:hint="default" w:ascii="Arial" w:hAnsi="Arial" w:cs="Arial" w:eastAsiaTheme="minorEastAsia"/>
-                <w:lang w:val="en-US" w:eastAsia="zh-CN" w:bidi="ar-SA"/>
-              </w:rPr>
-            </w:pPr>
-            <w:r>
-              <w:rPr>
-                <w:rFonts w:hint="default" w:ascii="Arial" w:hAnsi="Arial" w:eastAsia="SimSun" w:cs="Arial"/>
-                <w:kern w:val="0"/>
-                <w:sz w:val="24"/>
-                <w:szCs w:val="24"/>
-                <w:lang w:val="en-US" w:eastAsia="zh-CN" w:bidi="ar"/>
-              </w:rPr>
-              <w:t>425</w:t>
-            </w:r>
-          </w:p>
-        </w:tc>
-      </w:tr>
-      <w:tr>
-        <w:tblPrEx>
-          <w:tblBorders>
-            <w:top w:val="none" w:color="auto" w:sz="0" w:space="0"/>
-            <w:left w:val="none" w:color="auto" w:sz="0" w:space="0"/>
-            <w:bottom w:val="none" w:color="auto" w:sz="0" w:space="0"/>
-            <w:right w:val="none" w:color="auto" w:sz="0" w:space="0"/>
-            <w:insideH w:val="none" w:color="auto" w:sz="0" w:space="0"/>
-            <w:insideV w:val="none" w:color="auto" w:sz="0" w:space="0"/>
-          </w:tblBorders>
           <w:shd w:val="clear" w:color="auto" w:fill="auto"/>
           <w:tblCellMar>
             <w:top w:w="15" w:type="dxa"/>
@@ -3328,6 +3048,276 @@
                 <w:szCs w:val="24"/>
                 <w:lang w:val="en-US" w:eastAsia="zh-CN" w:bidi="ar"/>
               </w:rPr>
+              <w:t>20</w:t>
+            </w:r>
+          </w:p>
+        </w:tc>
+        <w:tc>
+          <w:tcPr>
+            <w:tcW w:w="0" w:type="auto"/>
+            <w:tcBorders>
+              <w:top w:val="single" w:color="DDDDDD" w:sz="4" w:space="0"/>
+              <w:left w:val="single" w:color="DDDDDD" w:sz="4" w:space="0"/>
+              <w:bottom w:val="single" w:color="DDDDDD" w:sz="4" w:space="0"/>
+              <w:right w:val="single" w:color="DDDDDD" w:sz="4" w:space="0"/>
+            </w:tcBorders>
+            <w:shd w:val="clear" w:color="auto" w:fill="auto"/>
+            <w:tcMar>
+              <w:top w:w="80" w:type="dxa"/>
+              <w:left w:w="80" w:type="dxa"/>
+              <w:bottom w:w="80" w:type="dxa"/>
+              <w:right w:w="80" w:type="dxa"/>
+            </w:tcMar>
+            <w:vAlign w:val="center"/>
+          </w:tcPr>
+          <w:p>
+            <w:pPr>
+              <w:keepNext w:val="0"/>
+              <w:keepLines w:val="0"/>
+              <w:widowControl/>
+              <w:suppressLineNumbers w:val="0"/>
+              <w:jc w:val="left"/>
+              <w:rPr>
+                <w:rFonts w:hint="default" w:ascii="Arial" w:hAnsi="Arial" w:cs="Arial" w:eastAsiaTheme="minorEastAsia"/>
+                <w:lang w:val="en-US" w:eastAsia="zh-CN" w:bidi="ar-SA"/>
+              </w:rPr>
+            </w:pPr>
+            <w:r>
+              <w:rPr>
+                <w:rFonts w:hint="default" w:ascii="Arial" w:hAnsi="Arial" w:eastAsia="SimSun" w:cs="Arial"/>
+                <w:kern w:val="0"/>
+                <w:sz w:val="24"/>
+                <w:szCs w:val="24"/>
+                <w:lang w:val="en-US" w:eastAsia="zh-CN" w:bidi="ar"/>
+              </w:rPr>
+              <w:t>160</w:t>
+            </w:r>
+          </w:p>
+        </w:tc>
+        <w:tc>
+          <w:tcPr>
+            <w:tcW w:w="0" w:type="auto"/>
+            <w:tcBorders>
+              <w:top w:val="single" w:color="DDDDDD" w:sz="4" w:space="0"/>
+              <w:left w:val="single" w:color="DDDDDD" w:sz="4" w:space="0"/>
+              <w:bottom w:val="single" w:color="DDDDDD" w:sz="4" w:space="0"/>
+              <w:right w:val="single" w:color="DDDDDD" w:sz="4" w:space="0"/>
+            </w:tcBorders>
+            <w:shd w:val="clear" w:color="auto" w:fill="auto"/>
+            <w:tcMar>
+              <w:top w:w="80" w:type="dxa"/>
+              <w:left w:w="80" w:type="dxa"/>
+              <w:bottom w:w="80" w:type="dxa"/>
+              <w:right w:w="80" w:type="dxa"/>
+            </w:tcMar>
+            <w:vAlign w:val="center"/>
+          </w:tcPr>
+          <w:p>
+            <w:pPr>
+              <w:keepNext w:val="0"/>
+              <w:keepLines w:val="0"/>
+              <w:widowControl/>
+              <w:suppressLineNumbers w:val="0"/>
+              <w:jc w:val="left"/>
+              <w:rPr>
+                <w:rFonts w:hint="default" w:ascii="Arial" w:hAnsi="Arial" w:cs="Arial" w:eastAsiaTheme="minorEastAsia"/>
+                <w:lang w:val="en-US" w:eastAsia="zh-CN" w:bidi="ar-SA"/>
+              </w:rPr>
+            </w:pPr>
+            <w:r>
+              <w:rPr>
+                <w:rFonts w:hint="default" w:ascii="Arial" w:hAnsi="Arial" w:eastAsia="SimSun" w:cs="Arial"/>
+                <w:kern w:val="0"/>
+                <w:sz w:val="24"/>
+                <w:szCs w:val="24"/>
+                <w:lang w:val="en-US" w:eastAsia="zh-CN" w:bidi="ar"/>
+              </w:rPr>
+              <w:t>225</w:t>
+            </w:r>
+          </w:p>
+        </w:tc>
+        <w:tc>
+          <w:tcPr>
+            <w:tcW w:w="0" w:type="auto"/>
+            <w:tcBorders>
+              <w:top w:val="single" w:color="DDDDDD" w:sz="4" w:space="0"/>
+              <w:left w:val="single" w:color="DDDDDD" w:sz="4" w:space="0"/>
+              <w:bottom w:val="single" w:color="DDDDDD" w:sz="4" w:space="0"/>
+              <w:right w:val="single" w:color="DDDDDD" w:sz="4" w:space="0"/>
+            </w:tcBorders>
+            <w:shd w:val="clear" w:color="auto" w:fill="auto"/>
+            <w:tcMar>
+              <w:top w:w="80" w:type="dxa"/>
+              <w:left w:w="80" w:type="dxa"/>
+              <w:bottom w:w="80" w:type="dxa"/>
+              <w:right w:w="80" w:type="dxa"/>
+            </w:tcMar>
+            <w:vAlign w:val="center"/>
+          </w:tcPr>
+          <w:p>
+            <w:pPr>
+              <w:keepNext w:val="0"/>
+              <w:keepLines w:val="0"/>
+              <w:widowControl/>
+              <w:suppressLineNumbers w:val="0"/>
+              <w:jc w:val="left"/>
+              <w:rPr>
+                <w:rFonts w:hint="default" w:ascii="Arial" w:hAnsi="Arial" w:cs="Arial" w:eastAsiaTheme="minorEastAsia"/>
+                <w:lang w:val="en-US" w:eastAsia="zh-CN" w:bidi="ar-SA"/>
+              </w:rPr>
+            </w:pPr>
+            <w:r>
+              <w:rPr>
+                <w:rFonts w:hint="default" w:ascii="Arial" w:hAnsi="Arial" w:eastAsia="SimSun" w:cs="Arial"/>
+                <w:kern w:val="0"/>
+                <w:sz w:val="24"/>
+                <w:szCs w:val="24"/>
+                <w:lang w:val="en-US" w:eastAsia="zh-CN" w:bidi="ar"/>
+              </w:rPr>
+              <w:t>295</w:t>
+            </w:r>
+          </w:p>
+        </w:tc>
+        <w:tc>
+          <w:tcPr>
+            <w:tcW w:w="0" w:type="auto"/>
+            <w:tcBorders>
+              <w:top w:val="single" w:color="DDDDDD" w:sz="4" w:space="0"/>
+              <w:left w:val="single" w:color="DDDDDD" w:sz="4" w:space="0"/>
+              <w:bottom w:val="single" w:color="DDDDDD" w:sz="4" w:space="0"/>
+              <w:right w:val="single" w:color="DDDDDD" w:sz="4" w:space="0"/>
+            </w:tcBorders>
+            <w:shd w:val="clear" w:color="auto" w:fill="auto"/>
+            <w:tcMar>
+              <w:top w:w="80" w:type="dxa"/>
+              <w:left w:w="80" w:type="dxa"/>
+              <w:bottom w:w="80" w:type="dxa"/>
+              <w:right w:w="80" w:type="dxa"/>
+            </w:tcMar>
+            <w:vAlign w:val="center"/>
+          </w:tcPr>
+          <w:p>
+            <w:pPr>
+              <w:keepNext w:val="0"/>
+              <w:keepLines w:val="0"/>
+              <w:widowControl/>
+              <w:suppressLineNumbers w:val="0"/>
+              <w:jc w:val="left"/>
+              <w:rPr>
+                <w:rFonts w:hint="default" w:ascii="Arial" w:hAnsi="Arial" w:cs="Arial" w:eastAsiaTheme="minorEastAsia"/>
+                <w:lang w:val="en-US" w:eastAsia="zh-CN" w:bidi="ar-SA"/>
+              </w:rPr>
+            </w:pPr>
+            <w:r>
+              <w:rPr>
+                <w:rFonts w:hint="default" w:ascii="Arial" w:hAnsi="Arial" w:eastAsia="SimSun" w:cs="Arial"/>
+                <w:kern w:val="0"/>
+                <w:sz w:val="24"/>
+                <w:szCs w:val="24"/>
+                <w:lang w:val="en-US" w:eastAsia="zh-CN" w:bidi="ar"/>
+              </w:rPr>
+              <w:t>360</w:t>
+            </w:r>
+          </w:p>
+        </w:tc>
+        <w:tc>
+          <w:tcPr>
+            <w:tcW w:w="0" w:type="auto"/>
+            <w:tcBorders>
+              <w:top w:val="single" w:color="DDDDDD" w:sz="4" w:space="0"/>
+              <w:left w:val="single" w:color="DDDDDD" w:sz="4" w:space="0"/>
+              <w:bottom w:val="single" w:color="DDDDDD" w:sz="4" w:space="0"/>
+              <w:right w:val="single" w:color="DDDDDD" w:sz="4" w:space="0"/>
+            </w:tcBorders>
+            <w:shd w:val="clear" w:color="auto" w:fill="auto"/>
+            <w:tcMar>
+              <w:top w:w="80" w:type="dxa"/>
+              <w:left w:w="80" w:type="dxa"/>
+              <w:bottom w:w="80" w:type="dxa"/>
+              <w:right w:w="80" w:type="dxa"/>
+            </w:tcMar>
+            <w:vAlign w:val="center"/>
+          </w:tcPr>
+          <w:p>
+            <w:pPr>
+              <w:keepNext w:val="0"/>
+              <w:keepLines w:val="0"/>
+              <w:widowControl/>
+              <w:suppressLineNumbers w:val="0"/>
+              <w:jc w:val="left"/>
+              <w:rPr>
+                <w:rFonts w:hint="default" w:ascii="Arial" w:hAnsi="Arial" w:cs="Arial" w:eastAsiaTheme="minorEastAsia"/>
+                <w:lang w:val="en-US" w:eastAsia="zh-CN" w:bidi="ar-SA"/>
+              </w:rPr>
+            </w:pPr>
+            <w:r>
+              <w:rPr>
+                <w:rFonts w:hint="default" w:ascii="Arial" w:hAnsi="Arial" w:eastAsia="SimSun" w:cs="Arial"/>
+                <w:kern w:val="0"/>
+                <w:sz w:val="24"/>
+                <w:szCs w:val="24"/>
+                <w:lang w:val="en-US" w:eastAsia="zh-CN" w:bidi="ar"/>
+              </w:rPr>
+              <w:t>425</w:t>
+            </w:r>
+          </w:p>
+        </w:tc>
+      </w:tr>
+      <w:tr>
+        <w:tblPrEx>
+          <w:tblBorders>
+            <w:top w:val="none" w:color="auto" w:sz="0" w:space="0"/>
+            <w:left w:val="none" w:color="auto" w:sz="0" w:space="0"/>
+            <w:bottom w:val="none" w:color="auto" w:sz="0" w:space="0"/>
+            <w:right w:val="none" w:color="auto" w:sz="0" w:space="0"/>
+            <w:insideH w:val="none" w:color="auto" w:sz="0" w:space="0"/>
+            <w:insideV w:val="none" w:color="auto" w:sz="0" w:space="0"/>
+          </w:tblBorders>
+          <w:tblCellMar>
+            <w:top w:w="15" w:type="dxa"/>
+            <w:left w:w="15" w:type="dxa"/>
+            <w:bottom w:w="15" w:type="dxa"/>
+            <w:right w:w="15" w:type="dxa"/>
+          </w:tblCellMar>
+        </w:tblPrEx>
+        <w:tc>
+          <w:tcPr>
+            <w:tcW w:w="0" w:type="auto"/>
+            <w:tcBorders>
+              <w:top w:val="single" w:color="DDDDDD" w:sz="4" w:space="0"/>
+              <w:left w:val="single" w:color="DDDDDD" w:sz="4" w:space="0"/>
+              <w:bottom w:val="single" w:color="DDDDDD" w:sz="4" w:space="0"/>
+              <w:right w:val="single" w:color="DDDDDD" w:sz="4" w:space="0"/>
+            </w:tcBorders>
+            <w:shd w:val="clear" w:color="auto" w:fill="auto"/>
+            <w:tcMar>
+              <w:top w:w="80" w:type="dxa"/>
+              <w:left w:w="80" w:type="dxa"/>
+              <w:bottom w:w="80" w:type="dxa"/>
+              <w:right w:w="80" w:type="dxa"/>
+            </w:tcMar>
+            <w:vAlign w:val="center"/>
+          </w:tcPr>
+          <w:p>
+            <w:pPr>
+              <w:keepNext w:val="0"/>
+              <w:keepLines w:val="0"/>
+              <w:widowControl/>
+              <w:suppressLineNumbers w:val="0"/>
+              <w:jc w:val="left"/>
+              <w:rPr>
+                <w:rFonts w:hint="default" w:ascii="Arial" w:hAnsi="Arial" w:cs="Arial" w:eastAsiaTheme="minorEastAsia"/>
+                <w:lang w:val="en-US" w:eastAsia="zh-CN" w:bidi="ar-SA"/>
+              </w:rPr>
+            </w:pPr>
+            <w:r>
+              <w:rPr>
+                <w:rFonts w:hint="default" w:ascii="Arial" w:hAnsi="Arial" w:eastAsia="SimSun" w:cs="Arial"/>
+                <w:kern w:val="0"/>
+                <w:sz w:val="24"/>
+                <w:szCs w:val="24"/>
+                <w:lang w:val="en-US" w:eastAsia="zh-CN" w:bidi="ar"/>
+              </w:rPr>
               <w:t>25</w:t>
             </w:r>
           </w:p>
@@ -3553,7 +3543,6 @@
             <w:insideH w:val="none" w:color="auto" w:sz="0" w:space="0"/>
             <w:insideV w:val="none" w:color="auto" w:sz="0" w:space="0"/>
           </w:tblBorders>
-          <w:shd w:val="clear" w:color="auto" w:fill="auto"/>
           <w:tblCellMar>
             <w:top w:w="15" w:type="dxa"/>
             <w:left w:w="15" w:type="dxa"/>

</xml_diff>